<commit_message>
forgot password and reset password has been implemeneted
</commit_message>
<xml_diff>
--- a/Frontend/Check during frontend development.docx
+++ b/Frontend/Check during frontend development.docx
@@ -177,77 +177,67 @@
         <w:rPr>
           <w:lang w:val="en-US"/>
         </w:rPr>
-        <w:t xml:space="preserve">Store </w:t>
+        <w:t>Store accesstoken from login in useState or redux then check if there is accesstoken each time doing api call if no access token call /refresh api for new access token.</w:t>
       </w:r>
-      <w:proofErr w:type="spellStart"/>
+    </w:p>
+    <w:p>
+      <w:pPr>
+        <w:rPr>
+          <w:lang w:val="en-US"/>
+        </w:rPr>
+      </w:pPr>
+    </w:p>
+    <w:p>
+      <w:pPr>
+        <w:rPr>
+          <w:lang w:val="en-US"/>
+        </w:rPr>
+      </w:pPr>
       <w:r>
         <w:rPr>
           <w:lang w:val="en-US"/>
         </w:rPr>
-        <w:t>accesstoken</w:t>
+        <w:drawing>
+          <wp:inline distT="0" distB="0" distL="0" distR="0" wp14:anchorId="614CF9E0" wp14:editId="02BD1368">
+            <wp:extent cx="5731510" cy="2716530"/>
+            <wp:effectExtent l="0" t="0" r="2540" b="7620"/>
+            <wp:docPr id="404276077" name="Picture 1"/>
+            <wp:cNvGraphicFramePr>
+              <a:graphicFrameLocks xmlns:a="http://schemas.openxmlformats.org/drawingml/2006/main" noChangeAspect="1"/>
+            </wp:cNvGraphicFramePr>
+            <a:graphic xmlns:a="http://schemas.openxmlformats.org/drawingml/2006/main">
+              <a:graphicData uri="http://schemas.openxmlformats.org/drawingml/2006/picture">
+                <pic:pic xmlns:pic="http://schemas.openxmlformats.org/drawingml/2006/picture">
+                  <pic:nvPicPr>
+                    <pic:cNvPr id="404276077" name=""/>
+                    <pic:cNvPicPr/>
+                  </pic:nvPicPr>
+                  <pic:blipFill>
+                    <a:blip r:embed="rId7"/>
+                    <a:stretch>
+                      <a:fillRect/>
+                    </a:stretch>
+                  </pic:blipFill>
+                  <pic:spPr>
+                    <a:xfrm>
+                      <a:off x="0" y="0"/>
+                      <a:ext cx="5731510" cy="2716530"/>
+                    </a:xfrm>
+                    <a:prstGeom prst="rect">
+                      <a:avLst/>
+                    </a:prstGeom>
+                  </pic:spPr>
+                </pic:pic>
+              </a:graphicData>
+            </a:graphic>
+          </wp:inline>
+        </w:drawing>
       </w:r>
-      <w:proofErr w:type="spellEnd"/>
       <w:r>
         <w:rPr>
           <w:lang w:val="en-US"/>
         </w:rPr>
-        <w:t xml:space="preserve"> from login in </w:t>
-      </w:r>
-      <w:proofErr w:type="spellStart"/>
-      <w:r>
-        <w:rPr>
-          <w:lang w:val="en-US"/>
-        </w:rPr>
-        <w:t>useState</w:t>
-      </w:r>
-      <w:proofErr w:type="spellEnd"/>
-      <w:r>
-        <w:rPr>
-          <w:lang w:val="en-US"/>
-        </w:rPr>
-        <w:t xml:space="preserve"> or redux then check if there is </w:t>
-      </w:r>
-      <w:proofErr w:type="spellStart"/>
-      <w:r>
-        <w:rPr>
-          <w:lang w:val="en-US"/>
-        </w:rPr>
-        <w:t>accesstoken</w:t>
-      </w:r>
-      <w:proofErr w:type="spellEnd"/>
-      <w:r>
-        <w:rPr>
-          <w:lang w:val="en-US"/>
-        </w:rPr>
-        <w:t xml:space="preserve"> each time doing </w:t>
-      </w:r>
-      <w:proofErr w:type="spellStart"/>
-      <w:r>
-        <w:rPr>
-          <w:lang w:val="en-US"/>
-        </w:rPr>
-        <w:t>api</w:t>
-      </w:r>
-      <w:proofErr w:type="spellEnd"/>
-      <w:r>
-        <w:rPr>
-          <w:lang w:val="en-US"/>
-        </w:rPr>
-        <w:t xml:space="preserve"> call if no access token call /refresh </w:t>
-      </w:r>
-      <w:proofErr w:type="spellStart"/>
-      <w:r>
-        <w:rPr>
-          <w:lang w:val="en-US"/>
-        </w:rPr>
-        <w:t>api</w:t>
-      </w:r>
-      <w:proofErr w:type="spellEnd"/>
-      <w:r>
-        <w:rPr>
-          <w:lang w:val="en-US"/>
-        </w:rPr>
-        <w:t xml:space="preserve"> for new access token. </w:t>
+        <w:t xml:space="preserve"> </w:t>
       </w:r>
     </w:p>
     <w:sectPr>

</xml_diff>